<commit_message>
Added changes for language
</commit_message>
<xml_diff>
--- a/node/lesson-50-working-with-the-file-system/instructions/working-with-the-file-system.docx
+++ b/node/lesson-50-working-with-the-file-system/instructions/working-with-the-file-system.docx
@@ -837,8 +837,6 @@
         </w:rPr>
         <w:t>fs.stat</w:t>
       </w:r>
-      <w:bookmarkStart w:id="0" w:name="_GoBack"/>
-      <w:bookmarkEnd w:id="0"/>
       <w:r>
         <w:t xml:space="preserve"> takes a callback of the form </w:t>
       </w:r>
@@ -2093,7 +2091,15 @@
         <w:rPr>
           <w:rStyle w:val="InlineCode"/>
         </w:rPr>
-        <w:t>slice</w:t>
+        <w:t>spl</w:t>
+      </w:r>
+      <w:bookmarkStart w:id="0" w:name="_GoBack"/>
+      <w:bookmarkEnd w:id="0"/>
+      <w:r>
+        <w:rPr>
+          <w:rStyle w:val="InlineCode"/>
+        </w:rPr>
+        <w:t>ice</w:t>
       </w:r>
       <w:r>
         <w:t xml:space="preserve"> m</w:t>
@@ -4922,7 +4928,7 @@
 </file>
 
 <file path=customXml/itemProps1.xml><?xml version="1.0" encoding="utf-8"?>
-<ds:datastoreItem xmlns:ds="http://schemas.openxmlformats.org/officeDocument/2006/customXml" ds:itemID="{6C747F26-50DD-7645-A51D-30FBCB965981}">
+<ds:datastoreItem xmlns:ds="http://schemas.openxmlformats.org/officeDocument/2006/customXml" ds:itemID="{4EE304C6-BAA2-3E45-8E3F-ACE2D9A97DFE}">
   <ds:schemaRefs>
     <ds:schemaRef ds:uri="http://schemas.openxmlformats.org/officeDocument/2006/bibliography"/>
   </ds:schemaRefs>

</xml_diff>